<commit_message>
Updated SRS and Class Diagram
</commit_message>
<xml_diff>
--- a/trunk/Documentation/Software Requirements Specification - SRCCMSTHS.docx
+++ b/trunk/Documentation/Software Requirements Specification - SRCCMSTHS.docx
@@ -148,8 +148,18 @@
           <w:b/>
           <w:sz w:val="36"/>
         </w:rPr>
-        <w:t>Prepared by Joshua C. Dimapilis</w:t>
-      </w:r>
+        <w:t xml:space="preserve">Prepared by Joshua C. </w:t>
+      </w:r>
+      <w:proofErr w:type="spellStart"/>
+      <w:r>
+        <w:rPr>
+          <w:rFonts w:ascii="Segoe UI Light" w:hAnsi="Segoe UI Light"/>
+          <w:b/>
+          <w:sz w:val="36"/>
+        </w:rPr>
+        <w:t>Dimapilis</w:t>
+      </w:r>
+      <w:proofErr w:type="spellEnd"/>
     </w:p>
     <w:p>
       <w:pPr>
@@ -1114,7 +1124,29 @@
           <w:sz w:val="23"/>
           <w:szCs w:val="23"/>
         </w:rPr>
-        <w:t>5. Other Nonfunctional Requirements....................................................................................</w:t>
+        <w:t xml:space="preserve">5. Other </w:t>
+      </w:r>
+      <w:proofErr w:type="spellStart"/>
+      <w:r>
+        <w:rPr>
+          <w:rFonts w:ascii="Segoe UI Light" w:hAnsi="Segoe UI Light"/>
+          <w:b/>
+          <w:bCs/>
+          <w:sz w:val="23"/>
+          <w:szCs w:val="23"/>
+        </w:rPr>
+        <w:t>Nonfunctional</w:t>
+      </w:r>
+      <w:proofErr w:type="spellEnd"/>
+      <w:r>
+        <w:rPr>
+          <w:rFonts w:ascii="Segoe UI Light" w:hAnsi="Segoe UI Light"/>
+          <w:b/>
+          <w:bCs/>
+          <w:sz w:val="23"/>
+          <w:szCs w:val="23"/>
+        </w:rPr>
+        <w:t xml:space="preserve"> Requirements....................................................................................</w:t>
       </w:r>
       <w:r>
         <w:rPr>
@@ -1612,7 +1644,23 @@
           <w:rFonts w:ascii="Segoe UI Light" w:hAnsi="Segoe UI Light"/>
           <w:bCs/>
         </w:rPr>
-        <w:t>The report is duly made to help de-obscure gray areas within the software made.</w:t>
+        <w:t xml:space="preserve">The report is duly made to help de-obscure </w:t>
+      </w:r>
+      <w:proofErr w:type="spellStart"/>
+      <w:r>
+        <w:rPr>
+          <w:rFonts w:ascii="Segoe UI Light" w:hAnsi="Segoe UI Light"/>
+          <w:bCs/>
+        </w:rPr>
+        <w:t>gray</w:t>
+      </w:r>
+      <w:proofErr w:type="spellEnd"/>
+      <w:r>
+        <w:rPr>
+          <w:rFonts w:ascii="Segoe UI Light" w:hAnsi="Segoe UI Light"/>
+          <w:bCs/>
+        </w:rPr>
+        <w:t xml:space="preserve"> areas within the software made.</w:t>
       </w:r>
     </w:p>
     <w:p>
@@ -1747,7 +1795,39 @@
           <w:rFonts w:ascii="Segoe UI Light" w:hAnsi="Segoe UI Light" w:cs="Arial"/>
           <w:color w:val="000000"/>
         </w:rPr>
-        <w:t>of Senator Renato "Compañero" Cayetano Memorial Science and Technology High School. For the clients to have a clear glimpse of the software at hand, the entire section is to be read from beginning to end.</w:t>
+        <w:t>of Senator Renato "</w:t>
+      </w:r>
+      <w:proofErr w:type="spellStart"/>
+      <w:r>
+        <w:rPr>
+          <w:rFonts w:ascii="Segoe UI Light" w:hAnsi="Segoe UI Light" w:cs="Arial"/>
+          <w:color w:val="000000"/>
+        </w:rPr>
+        <w:t>Compañero</w:t>
+      </w:r>
+      <w:proofErr w:type="spellEnd"/>
+      <w:r>
+        <w:rPr>
+          <w:rFonts w:ascii="Segoe UI Light" w:hAnsi="Segoe UI Light" w:cs="Arial"/>
+          <w:color w:val="000000"/>
+        </w:rPr>
+        <w:t xml:space="preserve">" </w:t>
+      </w:r>
+      <w:proofErr w:type="spellStart"/>
+      <w:r>
+        <w:rPr>
+          <w:rFonts w:ascii="Segoe UI Light" w:hAnsi="Segoe UI Light" w:cs="Arial"/>
+          <w:color w:val="000000"/>
+        </w:rPr>
+        <w:t>Cayetano</w:t>
+      </w:r>
+      <w:proofErr w:type="spellEnd"/>
+      <w:r>
+        <w:rPr>
+          <w:rFonts w:ascii="Segoe UI Light" w:hAnsi="Segoe UI Light" w:cs="Arial"/>
+          <w:color w:val="000000"/>
+        </w:rPr>
+        <w:t xml:space="preserve"> Memorial Science and Technology High School. For the clients to have a clear glimpse of the software at hand, the entire section is to be read from beginning to end.</w:t>
       </w:r>
     </w:p>
     <w:p>
@@ -2072,7 +2152,21 @@
         <w:rPr>
           <w:rFonts w:ascii="Segoe UI Light" w:hAnsi="Segoe UI Light"/>
         </w:rPr>
-        <w:t>The product being done by the team, is not from a specific line of software, but a replacement towards the manual way of encoding and data recording. Past data which were recorded through the use of Spreadsheets and the like, are now to be changed to gear towards data repositories and databases hosted online or through a local server. The application is not genuinely taken from a larger composite structure, instead it is the structure itself that is being referred to in the Specification. Below is a Context Flow Diagram that illustrates the structure and its involvement with the keyplayers.</w:t>
+        <w:t xml:space="preserve">The product being done by the team, is not from a specific line of software, but a replacement towards the manual way of encoding and data recording. Past data which were recorded through the use of Spreadsheets and the like, are now to be changed to gear towards data repositories and databases hosted online or through a local server. The application is not genuinely taken from a larger composite structure, instead it is the structure itself that is being referred to in the Specification. Below is a Context Flow Diagram that illustrates the structure and its involvement with the </w:t>
+      </w:r>
+      <w:proofErr w:type="spellStart"/>
+      <w:r>
+        <w:rPr>
+          <w:rFonts w:ascii="Segoe UI Light" w:hAnsi="Segoe UI Light"/>
+        </w:rPr>
+        <w:t>keyplayers</w:t>
+      </w:r>
+      <w:proofErr w:type="spellEnd"/>
+      <w:r>
+        <w:rPr>
+          <w:rFonts w:ascii="Segoe UI Light" w:hAnsi="Segoe UI Light"/>
+        </w:rPr>
+        <w:t>.</w:t>
       </w:r>
     </w:p>
     <w:p>
@@ -2225,6 +2319,7 @@
           <w:b/>
         </w:rPr>
       </w:pPr>
+      <w:proofErr w:type="spellStart"/>
       <w:r>
         <w:rPr>
           <w:rFonts w:ascii="Segoe UI Light" w:hAnsi="Segoe UI Light"/>
@@ -2232,6 +2327,7 @@
         </w:rPr>
         <w:t>Enrollment</w:t>
       </w:r>
+      <w:proofErr w:type="spellEnd"/>
     </w:p>
     <w:p>
       <w:pPr>
@@ -2457,7 +2553,21 @@
         <w:rPr>
           <w:rFonts w:ascii="Segoe UI Light" w:hAnsi="Segoe UI Light"/>
         </w:rPr>
-        <w:t>Applicants – upon enrollment, they will use this upon entering basic information about themselves, *given only if administration allows applicants to make use of their computers</w:t>
+        <w:t xml:space="preserve">Applicants – upon </w:t>
+      </w:r>
+      <w:proofErr w:type="spellStart"/>
+      <w:r>
+        <w:rPr>
+          <w:rFonts w:ascii="Segoe UI Light" w:hAnsi="Segoe UI Light"/>
+        </w:rPr>
+        <w:t>enrollment</w:t>
+      </w:r>
+      <w:proofErr w:type="spellEnd"/>
+      <w:r>
+        <w:rPr>
+          <w:rFonts w:ascii="Segoe UI Light" w:hAnsi="Segoe UI Light"/>
+        </w:rPr>
+        <w:t>, they will use this upon entering basic information about themselves, *given only if administration allows applicants to make use of their computers</w:t>
       </w:r>
     </w:p>
     <w:p>
@@ -2965,7 +3075,35 @@
         <w:rPr>
           <w:rFonts w:ascii="Segoe UI Light" w:hAnsi="Segoe UI Light"/>
         </w:rPr>
-        <w:t>For the user interface, the pattern of the software is similarly made to that of flavio, however some css and html codes may be tweaked towards a more different / minimalistic view that is desired to be achieved.</w:t>
+        <w:t xml:space="preserve">For the user interface, the pattern of the software is similarly made to that of </w:t>
+      </w:r>
+      <w:proofErr w:type="spellStart"/>
+      <w:r>
+        <w:rPr>
+          <w:rFonts w:ascii="Segoe UI Light" w:hAnsi="Segoe UI Light"/>
+        </w:rPr>
+        <w:t>flavio</w:t>
+      </w:r>
+      <w:proofErr w:type="spellEnd"/>
+      <w:r>
+        <w:rPr>
+          <w:rFonts w:ascii="Segoe UI Light" w:hAnsi="Segoe UI Light"/>
+        </w:rPr>
+        <w:t xml:space="preserve">, however some </w:t>
+      </w:r>
+      <w:proofErr w:type="spellStart"/>
+      <w:r>
+        <w:rPr>
+          <w:rFonts w:ascii="Segoe UI Light" w:hAnsi="Segoe UI Light"/>
+        </w:rPr>
+        <w:t>css</w:t>
+      </w:r>
+      <w:proofErr w:type="spellEnd"/>
+      <w:r>
+        <w:rPr>
+          <w:rFonts w:ascii="Segoe UI Light" w:hAnsi="Segoe UI Light"/>
+        </w:rPr>
+        <w:t xml:space="preserve"> and html codes may be tweaked towards a more different / minimalistic view that is desired to be achieved.</w:t>
       </w:r>
     </w:p>
     <w:p>
@@ -2989,7 +3127,21 @@
         <w:rPr>
           <w:rFonts w:ascii="Segoe UI Light" w:hAnsi="Segoe UI Light"/>
         </w:rPr>
-        <w:t>The picture below is merely a sample homepage, the font – style, the colors and the background are still to be changed.</w:t>
+        <w:t xml:space="preserve">The picture below is merely a sample homepage, the font – style, the </w:t>
+      </w:r>
+      <w:proofErr w:type="spellStart"/>
+      <w:r>
+        <w:rPr>
+          <w:rFonts w:ascii="Segoe UI Light" w:hAnsi="Segoe UI Light"/>
+        </w:rPr>
+        <w:t>colors</w:t>
+      </w:r>
+      <w:proofErr w:type="spellEnd"/>
+      <w:r>
+        <w:rPr>
+          <w:rFonts w:ascii="Segoe UI Light" w:hAnsi="Segoe UI Light"/>
+        </w:rPr>
+        <w:t xml:space="preserve"> and the background are still to be changed.</w:t>
       </w:r>
     </w:p>
     <w:p>
@@ -4625,7 +4777,6 @@
         </w:numPr>
         <w:rPr>
           <w:rFonts w:ascii="Segoe UI Light" w:hAnsi="Segoe UI Light"/>
-          <w:b/>
         </w:rPr>
       </w:pPr>
       <w:r>
@@ -4635,22 +4786,6 @@
           <w:bCs/>
         </w:rPr>
         <w:t xml:space="preserve">Safety Requirements </w:t>
-      </w:r>
-    </w:p>
-    <w:p>
-      <w:pPr>
-        <w:pStyle w:val="ListParagraph"/>
-        <w:ind w:left="0" w:firstLine="720"/>
-        <w:rPr>
-          <w:rFonts w:ascii="Segoe UI Light" w:hAnsi="Segoe UI Light"/>
-        </w:rPr>
-      </w:pPr>
-      <w:r>
-        <w:rPr>
-          <w:rFonts w:ascii="Segoe UI Light" w:hAnsi="Segoe UI Light"/>
-          <w:iCs/>
-        </w:rPr>
-        <w:t>TBD</w:t>
       </w:r>
     </w:p>
     <w:p>
@@ -4673,6 +4808,13 @@
         </w:rPr>
         <w:t xml:space="preserve">Security Requirements </w:t>
       </w:r>
+      <w:r>
+        <w:rPr>
+          <w:rFonts w:ascii="Segoe UI Light" w:hAnsi="Segoe UI Light"/>
+          <w:b/>
+        </w:rPr>
+        <w:t xml:space="preserve"> </w:t>
+      </w:r>
     </w:p>
     <w:p>
       <w:pPr>
@@ -4680,15 +4822,34 @@
         <w:ind w:left="0" w:firstLine="720"/>
         <w:rPr>
           <w:rFonts w:ascii="Segoe UI Light" w:hAnsi="Segoe UI Light"/>
-        </w:rPr>
-      </w:pPr>
-      <w:r>
-        <w:rPr>
-          <w:rFonts w:ascii="Segoe UI Light" w:hAnsi="Segoe UI Light"/>
           <w:iCs/>
         </w:rPr>
-        <w:t>TBD</w:t>
-      </w:r>
+      </w:pPr>
+    </w:p>
+    <w:p>
+      <w:pPr>
+        <w:pStyle w:val="ListParagraph"/>
+        <w:ind w:left="0" w:firstLine="720"/>
+        <w:rPr>
+          <w:rFonts w:ascii="Segoe UI Light" w:hAnsi="Segoe UI Light"/>
+        </w:rPr>
+      </w:pPr>
+      <w:r>
+        <w:rPr>
+          <w:rFonts w:ascii="Segoe UI Light" w:hAnsi="Segoe UI Light"/>
+          <w:iCs/>
+        </w:rPr>
+        <w:t>One of the top priorities to be wary of in the creation of the proposed project is the validation of the inputted details; since most of the time students will aim to hack the system, the proposed software must be able to mitigate such risks.</w:t>
+      </w:r>
+    </w:p>
+    <w:p>
+      <w:pPr>
+        <w:pStyle w:val="ListParagraph"/>
+        <w:ind w:left="0" w:firstLine="720"/>
+        <w:rPr>
+          <w:rFonts w:ascii="Segoe UI Light" w:hAnsi="Segoe UI Light"/>
+        </w:rPr>
+      </w:pPr>
     </w:p>
     <w:p>
       <w:pPr>
@@ -4826,31 +4987,629 @@
         <w:pStyle w:val="ListParagraph"/>
         <w:rPr>
           <w:rFonts w:ascii="Segoe UI Light" w:hAnsi="Segoe UI Light"/>
-          <w:b/>
-        </w:rPr>
-      </w:pPr>
-      <w:r>
-        <w:rPr>
-          <w:rFonts w:ascii="Segoe UI Light" w:hAnsi="Segoe UI Light"/>
-          <w:b/>
-          <w:bCs/>
-        </w:rPr>
-        <w:t xml:space="preserve">Appendix B: Analysis Models </w:t>
-      </w:r>
-      <w:r>
-        <w:rPr>
-          <w:rFonts w:ascii="Segoe UI Light" w:hAnsi="Segoe UI Light"/>
           <w:iCs/>
         </w:rPr>
-        <w:t>TBD</w:t>
-      </w:r>
-    </w:p>
-    <w:p>
-      <w:pPr>
-        <w:pStyle w:val="ListParagraph"/>
-        <w:rPr>
-          <w:rFonts w:ascii="Segoe UI Light" w:hAnsi="Segoe UI Light"/>
-          <w:b/>
+      </w:pPr>
+      <w:r>
+        <w:rPr>
+          <w:rFonts w:ascii="Segoe UI Light" w:hAnsi="Segoe UI Light"/>
+          <w:b/>
+          <w:bCs/>
+        </w:rPr>
+        <w:t>Appendix B: Analysis Models</w:t>
+      </w:r>
+    </w:p>
+    <w:p>
+      <w:pPr>
+        <w:pStyle w:val="ListParagraph"/>
+        <w:rPr>
+          <w:rFonts w:ascii="Segoe UI Light" w:hAnsi="Segoe UI Light"/>
+          <w:b/>
+        </w:rPr>
+      </w:pPr>
+      <w:r>
+        <w:rPr>
+          <w:rFonts w:ascii="Segoe UI Light" w:hAnsi="Segoe UI Light"/>
+          <w:b/>
+          <w:noProof/>
+          <w:lang w:eastAsia="en-SG"/>
+        </w:rPr>
+        <w:lastRenderedPageBreak/>
+        <w:drawing>
+          <wp:inline distT="0" distB="0" distL="0" distR="0">
+            <wp:extent cx="5731510" cy="3217545"/>
+            <wp:effectExtent l="0" t="0" r="2540" b="1905"/>
+            <wp:docPr id="6" name="Picture 6"/>
+            <wp:cNvGraphicFramePr>
+              <a:graphicFrameLocks xmlns:a="http://schemas.openxmlformats.org/drawingml/2006/main" noChangeAspect="1"/>
+            </wp:cNvGraphicFramePr>
+            <a:graphic xmlns:a="http://schemas.openxmlformats.org/drawingml/2006/main">
+              <a:graphicData uri="http://schemas.openxmlformats.org/drawingml/2006/picture">
+                <pic:pic xmlns:pic="http://schemas.openxmlformats.org/drawingml/2006/picture">
+                  <pic:nvPicPr>
+                    <pic:cNvPr id="6" name="Class Diagram II.jpg"/>
+                    <pic:cNvPicPr/>
+                  </pic:nvPicPr>
+                  <pic:blipFill>
+                    <a:blip r:embed="rId14">
+                      <a:extLst>
+                        <a:ext uri="{28A0092B-C50C-407E-A947-70E740481C1C}">
+                          <a14:useLocalDpi xmlns:a14="http://schemas.microsoft.com/office/drawing/2010/main" val="0"/>
+                        </a:ext>
+                      </a:extLst>
+                    </a:blip>
+                    <a:stretch>
+                      <a:fillRect/>
+                    </a:stretch>
+                  </pic:blipFill>
+                  <pic:spPr>
+                    <a:xfrm>
+                      <a:off x="0" y="0"/>
+                      <a:ext cx="5731510" cy="3217545"/>
+                    </a:xfrm>
+                    <a:prstGeom prst="rect">
+                      <a:avLst/>
+                    </a:prstGeom>
+                  </pic:spPr>
+                </pic:pic>
+              </a:graphicData>
+            </a:graphic>
+          </wp:inline>
+        </w:drawing>
+      </w:r>
+      <w:r>
+        <w:rPr>
+          <w:rFonts w:ascii="Segoe UI Light" w:hAnsi="Segoe UI Light"/>
+          <w:b/>
+          <w:noProof/>
+          <w:lang w:eastAsia="en-SG"/>
+        </w:rPr>
+        <w:drawing>
+          <wp:inline distT="0" distB="0" distL="0" distR="0">
+            <wp:extent cx="5731510" cy="4564380"/>
+            <wp:effectExtent l="0" t="0" r="2540" b="7620"/>
+            <wp:docPr id="8" name="Picture 8"/>
+            <wp:cNvGraphicFramePr>
+              <a:graphicFrameLocks xmlns:a="http://schemas.openxmlformats.org/drawingml/2006/main" noChangeAspect="1"/>
+            </wp:cNvGraphicFramePr>
+            <a:graphic xmlns:a="http://schemas.openxmlformats.org/drawingml/2006/main">
+              <a:graphicData uri="http://schemas.openxmlformats.org/drawingml/2006/picture">
+                <pic:pic xmlns:pic="http://schemas.openxmlformats.org/drawingml/2006/picture">
+                  <pic:nvPicPr>
+                    <pic:cNvPr id="8" name="Communication Diagram I.jpg"/>
+                    <pic:cNvPicPr/>
+                  </pic:nvPicPr>
+                  <pic:blipFill>
+                    <a:blip r:embed="rId15">
+                      <a:extLst>
+                        <a:ext uri="{28A0092B-C50C-407E-A947-70E740481C1C}">
+                          <a14:useLocalDpi xmlns:a14="http://schemas.microsoft.com/office/drawing/2010/main" val="0"/>
+                        </a:ext>
+                      </a:extLst>
+                    </a:blip>
+                    <a:stretch>
+                      <a:fillRect/>
+                    </a:stretch>
+                  </pic:blipFill>
+                  <pic:spPr>
+                    <a:xfrm>
+                      <a:off x="0" y="0"/>
+                      <a:ext cx="5731510" cy="4564380"/>
+                    </a:xfrm>
+                    <a:prstGeom prst="rect">
+                      <a:avLst/>
+                    </a:prstGeom>
+                  </pic:spPr>
+                </pic:pic>
+              </a:graphicData>
+            </a:graphic>
+          </wp:inline>
+        </w:drawing>
+      </w:r>
+      <w:r>
+        <w:rPr>
+          <w:rFonts w:ascii="Segoe UI Light" w:hAnsi="Segoe UI Light"/>
+          <w:b/>
+          <w:noProof/>
+          <w:lang w:eastAsia="en-SG"/>
+        </w:rPr>
+        <w:lastRenderedPageBreak/>
+        <w:drawing>
+          <wp:inline distT="0" distB="0" distL="0" distR="0">
+            <wp:extent cx="5731510" cy="3908425"/>
+            <wp:effectExtent l="0" t="0" r="2540" b="0"/>
+            <wp:docPr id="9" name="Picture 9"/>
+            <wp:cNvGraphicFramePr>
+              <a:graphicFrameLocks xmlns:a="http://schemas.openxmlformats.org/drawingml/2006/main" noChangeAspect="1"/>
+            </wp:cNvGraphicFramePr>
+            <a:graphic xmlns:a="http://schemas.openxmlformats.org/drawingml/2006/main">
+              <a:graphicData uri="http://schemas.openxmlformats.org/drawingml/2006/picture">
+                <pic:pic xmlns:pic="http://schemas.openxmlformats.org/drawingml/2006/picture">
+                  <pic:nvPicPr>
+                    <pic:cNvPr id="9" name="Component Diagram I.jpg"/>
+                    <pic:cNvPicPr/>
+                  </pic:nvPicPr>
+                  <pic:blipFill>
+                    <a:blip r:embed="rId16">
+                      <a:extLst>
+                        <a:ext uri="{28A0092B-C50C-407E-A947-70E740481C1C}">
+                          <a14:useLocalDpi xmlns:a14="http://schemas.microsoft.com/office/drawing/2010/main" val="0"/>
+                        </a:ext>
+                      </a:extLst>
+                    </a:blip>
+                    <a:stretch>
+                      <a:fillRect/>
+                    </a:stretch>
+                  </pic:blipFill>
+                  <pic:spPr>
+                    <a:xfrm>
+                      <a:off x="0" y="0"/>
+                      <a:ext cx="5731510" cy="3908425"/>
+                    </a:xfrm>
+                    <a:prstGeom prst="rect">
+                      <a:avLst/>
+                    </a:prstGeom>
+                  </pic:spPr>
+                </pic:pic>
+              </a:graphicData>
+            </a:graphic>
+          </wp:inline>
+        </w:drawing>
+      </w:r>
+      <w:r>
+        <w:rPr>
+          <w:rFonts w:ascii="Segoe UI Light" w:hAnsi="Segoe UI Light"/>
+          <w:b/>
+          <w:noProof/>
+          <w:lang w:eastAsia="en-SG"/>
+        </w:rPr>
+        <w:drawing>
+          <wp:inline distT="0" distB="0" distL="0" distR="0">
+            <wp:extent cx="5731510" cy="3981450"/>
+            <wp:effectExtent l="0" t="0" r="2540" b="0"/>
+            <wp:docPr id="10" name="Picture 10"/>
+            <wp:cNvGraphicFramePr>
+              <a:graphicFrameLocks xmlns:a="http://schemas.openxmlformats.org/drawingml/2006/main" noChangeAspect="1"/>
+            </wp:cNvGraphicFramePr>
+            <a:graphic xmlns:a="http://schemas.openxmlformats.org/drawingml/2006/main">
+              <a:graphicData uri="http://schemas.openxmlformats.org/drawingml/2006/picture">
+                <pic:pic xmlns:pic="http://schemas.openxmlformats.org/drawingml/2006/picture">
+                  <pic:nvPicPr>
+                    <pic:cNvPr id="10" name="Context Flow Diagram I.jpg"/>
+                    <pic:cNvPicPr/>
+                  </pic:nvPicPr>
+                  <pic:blipFill>
+                    <a:blip r:embed="rId17">
+                      <a:extLst>
+                        <a:ext uri="{28A0092B-C50C-407E-A947-70E740481C1C}">
+                          <a14:useLocalDpi xmlns:a14="http://schemas.microsoft.com/office/drawing/2010/main" val="0"/>
+                        </a:ext>
+                      </a:extLst>
+                    </a:blip>
+                    <a:stretch>
+                      <a:fillRect/>
+                    </a:stretch>
+                  </pic:blipFill>
+                  <pic:spPr>
+                    <a:xfrm>
+                      <a:off x="0" y="0"/>
+                      <a:ext cx="5731510" cy="3981450"/>
+                    </a:xfrm>
+                    <a:prstGeom prst="rect">
+                      <a:avLst/>
+                    </a:prstGeom>
+                  </pic:spPr>
+                </pic:pic>
+              </a:graphicData>
+            </a:graphic>
+          </wp:inline>
+        </w:drawing>
+      </w:r>
+      <w:r>
+        <w:rPr>
+          <w:rFonts w:ascii="Segoe UI Light" w:hAnsi="Segoe UI Light"/>
+          <w:b/>
+          <w:noProof/>
+          <w:lang w:eastAsia="en-SG"/>
+        </w:rPr>
+        <w:lastRenderedPageBreak/>
+        <w:drawing>
+          <wp:inline distT="0" distB="0" distL="0" distR="0">
+            <wp:extent cx="5731510" cy="4416425"/>
+            <wp:effectExtent l="0" t="0" r="2540" b="3175"/>
+            <wp:docPr id="11" name="Picture 11"/>
+            <wp:cNvGraphicFramePr>
+              <a:graphicFrameLocks xmlns:a="http://schemas.openxmlformats.org/drawingml/2006/main" noChangeAspect="1"/>
+            </wp:cNvGraphicFramePr>
+            <a:graphic xmlns:a="http://schemas.openxmlformats.org/drawingml/2006/main">
+              <a:graphicData uri="http://schemas.openxmlformats.org/drawingml/2006/picture">
+                <pic:pic xmlns:pic="http://schemas.openxmlformats.org/drawingml/2006/picture">
+                  <pic:nvPicPr>
+                    <pic:cNvPr id="11" name="Data Flow Diagram I.jpg"/>
+                    <pic:cNvPicPr/>
+                  </pic:nvPicPr>
+                  <pic:blipFill>
+                    <a:blip r:embed="rId18">
+                      <a:extLst>
+                        <a:ext uri="{28A0092B-C50C-407E-A947-70E740481C1C}">
+                          <a14:useLocalDpi xmlns:a14="http://schemas.microsoft.com/office/drawing/2010/main" val="0"/>
+                        </a:ext>
+                      </a:extLst>
+                    </a:blip>
+                    <a:stretch>
+                      <a:fillRect/>
+                    </a:stretch>
+                  </pic:blipFill>
+                  <pic:spPr>
+                    <a:xfrm>
+                      <a:off x="0" y="0"/>
+                      <a:ext cx="5731510" cy="4416425"/>
+                    </a:xfrm>
+                    <a:prstGeom prst="rect">
+                      <a:avLst/>
+                    </a:prstGeom>
+                  </pic:spPr>
+                </pic:pic>
+              </a:graphicData>
+            </a:graphic>
+          </wp:inline>
+        </w:drawing>
+      </w:r>
+      <w:r>
+        <w:rPr>
+          <w:rFonts w:ascii="Segoe UI Light" w:hAnsi="Segoe UI Light"/>
+          <w:b/>
+          <w:noProof/>
+          <w:lang w:eastAsia="en-SG"/>
+        </w:rPr>
+        <w:drawing>
+          <wp:inline distT="0" distB="0" distL="0" distR="0">
+            <wp:extent cx="5731510" cy="4354195"/>
+            <wp:effectExtent l="0" t="0" r="2540" b="8255"/>
+            <wp:docPr id="12" name="Picture 12"/>
+            <wp:cNvGraphicFramePr>
+              <a:graphicFrameLocks xmlns:a="http://schemas.openxmlformats.org/drawingml/2006/main" noChangeAspect="1"/>
+            </wp:cNvGraphicFramePr>
+            <a:graphic xmlns:a="http://schemas.openxmlformats.org/drawingml/2006/main">
+              <a:graphicData uri="http://schemas.openxmlformats.org/drawingml/2006/picture">
+                <pic:pic xmlns:pic="http://schemas.openxmlformats.org/drawingml/2006/picture">
+                  <pic:nvPicPr>
+                    <pic:cNvPr id="12" name="Deployment Diagram I.jpg"/>
+                    <pic:cNvPicPr/>
+                  </pic:nvPicPr>
+                  <pic:blipFill>
+                    <a:blip r:embed="rId19">
+                      <a:extLst>
+                        <a:ext uri="{28A0092B-C50C-407E-A947-70E740481C1C}">
+                          <a14:useLocalDpi xmlns:a14="http://schemas.microsoft.com/office/drawing/2010/main" val="0"/>
+                        </a:ext>
+                      </a:extLst>
+                    </a:blip>
+                    <a:stretch>
+                      <a:fillRect/>
+                    </a:stretch>
+                  </pic:blipFill>
+                  <pic:spPr>
+                    <a:xfrm>
+                      <a:off x="0" y="0"/>
+                      <a:ext cx="5731510" cy="4354195"/>
+                    </a:xfrm>
+                    <a:prstGeom prst="rect">
+                      <a:avLst/>
+                    </a:prstGeom>
+                  </pic:spPr>
+                </pic:pic>
+              </a:graphicData>
+            </a:graphic>
+          </wp:inline>
+        </w:drawing>
+      </w:r>
+      <w:r>
+        <w:rPr>
+          <w:rFonts w:ascii="Segoe UI Light" w:hAnsi="Segoe UI Light"/>
+          <w:b/>
+          <w:noProof/>
+          <w:lang w:eastAsia="en-SG"/>
+        </w:rPr>
+        <w:lastRenderedPageBreak/>
+        <w:drawing>
+          <wp:inline distT="0" distB="0" distL="0" distR="0">
+            <wp:extent cx="5731510" cy="2272030"/>
+            <wp:effectExtent l="0" t="0" r="2540" b="0"/>
+            <wp:docPr id="13" name="Picture 13"/>
+            <wp:cNvGraphicFramePr>
+              <a:graphicFrameLocks xmlns:a="http://schemas.openxmlformats.org/drawingml/2006/main" noChangeAspect="1"/>
+            </wp:cNvGraphicFramePr>
+            <a:graphic xmlns:a="http://schemas.openxmlformats.org/drawingml/2006/main">
+              <a:graphicData uri="http://schemas.openxmlformats.org/drawingml/2006/picture">
+                <pic:pic xmlns:pic="http://schemas.openxmlformats.org/drawingml/2006/picture">
+                  <pic:nvPicPr>
+                    <pic:cNvPr id="13" name="Entity Relationship Diagram I.png"/>
+                    <pic:cNvPicPr/>
+                  </pic:nvPicPr>
+                  <pic:blipFill>
+                    <a:blip r:embed="rId20" cstate="print">
+                      <a:extLst>
+                        <a:ext uri="{28A0092B-C50C-407E-A947-70E740481C1C}">
+                          <a14:useLocalDpi xmlns:a14="http://schemas.microsoft.com/office/drawing/2010/main" val="0"/>
+                        </a:ext>
+                      </a:extLst>
+                    </a:blip>
+                    <a:stretch>
+                      <a:fillRect/>
+                    </a:stretch>
+                  </pic:blipFill>
+                  <pic:spPr>
+                    <a:xfrm>
+                      <a:off x="0" y="0"/>
+                      <a:ext cx="5731510" cy="2272030"/>
+                    </a:xfrm>
+                    <a:prstGeom prst="rect">
+                      <a:avLst/>
+                    </a:prstGeom>
+                  </pic:spPr>
+                </pic:pic>
+              </a:graphicData>
+            </a:graphic>
+          </wp:inline>
+        </w:drawing>
+      </w:r>
+      <w:r>
+        <w:rPr>
+          <w:rFonts w:ascii="Segoe UI Light" w:hAnsi="Segoe UI Light"/>
+          <w:b/>
+          <w:noProof/>
+          <w:lang w:eastAsia="en-SG"/>
+        </w:rPr>
+        <w:drawing>
+          <wp:inline distT="0" distB="0" distL="0" distR="0">
+            <wp:extent cx="5731510" cy="2508885"/>
+            <wp:effectExtent l="0" t="0" r="2540" b="5715"/>
+            <wp:docPr id="14" name="Picture 14"/>
+            <wp:cNvGraphicFramePr>
+              <a:graphicFrameLocks xmlns:a="http://schemas.openxmlformats.org/drawingml/2006/main" noChangeAspect="1"/>
+            </wp:cNvGraphicFramePr>
+            <a:graphic xmlns:a="http://schemas.openxmlformats.org/drawingml/2006/main">
+              <a:graphicData uri="http://schemas.openxmlformats.org/drawingml/2006/picture">
+                <pic:pic xmlns:pic="http://schemas.openxmlformats.org/drawingml/2006/picture">
+                  <pic:nvPicPr>
+                    <pic:cNvPr id="14" name="Object Diagram I.jpg"/>
+                    <pic:cNvPicPr/>
+                  </pic:nvPicPr>
+                  <pic:blipFill>
+                    <a:blip r:embed="rId21">
+                      <a:extLst>
+                        <a:ext uri="{28A0092B-C50C-407E-A947-70E740481C1C}">
+                          <a14:useLocalDpi xmlns:a14="http://schemas.microsoft.com/office/drawing/2010/main" val="0"/>
+                        </a:ext>
+                      </a:extLst>
+                    </a:blip>
+                    <a:stretch>
+                      <a:fillRect/>
+                    </a:stretch>
+                  </pic:blipFill>
+                  <pic:spPr>
+                    <a:xfrm>
+                      <a:off x="0" y="0"/>
+                      <a:ext cx="5731510" cy="2508885"/>
+                    </a:xfrm>
+                    <a:prstGeom prst="rect">
+                      <a:avLst/>
+                    </a:prstGeom>
+                  </pic:spPr>
+                </pic:pic>
+              </a:graphicData>
+            </a:graphic>
+          </wp:inline>
+        </w:drawing>
+      </w:r>
+      <w:r>
+        <w:rPr>
+          <w:rFonts w:ascii="Segoe UI Light" w:hAnsi="Segoe UI Light"/>
+          <w:b/>
+          <w:noProof/>
+          <w:lang w:eastAsia="en-SG"/>
+        </w:rPr>
+        <w:drawing>
+          <wp:inline distT="0" distB="0" distL="0" distR="0">
+            <wp:extent cx="5731510" cy="2856230"/>
+            <wp:effectExtent l="0" t="0" r="2540" b="1270"/>
+            <wp:docPr id="15" name="Picture 15"/>
+            <wp:cNvGraphicFramePr>
+              <a:graphicFrameLocks xmlns:a="http://schemas.openxmlformats.org/drawingml/2006/main" noChangeAspect="1"/>
+            </wp:cNvGraphicFramePr>
+            <a:graphic xmlns:a="http://schemas.openxmlformats.org/drawingml/2006/main">
+              <a:graphicData uri="http://schemas.openxmlformats.org/drawingml/2006/picture">
+                <pic:pic xmlns:pic="http://schemas.openxmlformats.org/drawingml/2006/picture">
+                  <pic:nvPicPr>
+                    <pic:cNvPr id="15" name="Package DiagramI.jpg"/>
+                    <pic:cNvPicPr/>
+                  </pic:nvPicPr>
+                  <pic:blipFill>
+                    <a:blip r:embed="rId22">
+                      <a:extLst>
+                        <a:ext uri="{28A0092B-C50C-407E-A947-70E740481C1C}">
+                          <a14:useLocalDpi xmlns:a14="http://schemas.microsoft.com/office/drawing/2010/main" val="0"/>
+                        </a:ext>
+                      </a:extLst>
+                    </a:blip>
+                    <a:stretch>
+                      <a:fillRect/>
+                    </a:stretch>
+                  </pic:blipFill>
+                  <pic:spPr>
+                    <a:xfrm>
+                      <a:off x="0" y="0"/>
+                      <a:ext cx="5731510" cy="2856230"/>
+                    </a:xfrm>
+                    <a:prstGeom prst="rect">
+                      <a:avLst/>
+                    </a:prstGeom>
+                  </pic:spPr>
+                </pic:pic>
+              </a:graphicData>
+            </a:graphic>
+          </wp:inline>
+        </w:drawing>
+      </w:r>
+      <w:r>
+        <w:rPr>
+          <w:rFonts w:ascii="Segoe UI Light" w:hAnsi="Segoe UI Light"/>
+          <w:b/>
+          <w:noProof/>
+          <w:lang w:eastAsia="en-SG"/>
+        </w:rPr>
+        <w:lastRenderedPageBreak/>
+        <w:drawing>
+          <wp:inline distT="0" distB="0" distL="0" distR="0">
+            <wp:extent cx="5410200" cy="5200650"/>
+            <wp:effectExtent l="0" t="0" r="0" b="0"/>
+            <wp:docPr id="16" name="Picture 16"/>
+            <wp:cNvGraphicFramePr>
+              <a:graphicFrameLocks xmlns:a="http://schemas.openxmlformats.org/drawingml/2006/main" noChangeAspect="1"/>
+            </wp:cNvGraphicFramePr>
+            <a:graphic xmlns:a="http://schemas.openxmlformats.org/drawingml/2006/main">
+              <a:graphicData uri="http://schemas.openxmlformats.org/drawingml/2006/picture">
+                <pic:pic xmlns:pic="http://schemas.openxmlformats.org/drawingml/2006/picture">
+                  <pic:nvPicPr>
+                    <pic:cNvPr id="16" name="Sequence Diagram I.jpg"/>
+                    <pic:cNvPicPr/>
+                  </pic:nvPicPr>
+                  <pic:blipFill>
+                    <a:blip r:embed="rId23">
+                      <a:extLst>
+                        <a:ext uri="{28A0092B-C50C-407E-A947-70E740481C1C}">
+                          <a14:useLocalDpi xmlns:a14="http://schemas.microsoft.com/office/drawing/2010/main" val="0"/>
+                        </a:ext>
+                      </a:extLst>
+                    </a:blip>
+                    <a:stretch>
+                      <a:fillRect/>
+                    </a:stretch>
+                  </pic:blipFill>
+                  <pic:spPr>
+                    <a:xfrm>
+                      <a:off x="0" y="0"/>
+                      <a:ext cx="5410200" cy="5200650"/>
+                    </a:xfrm>
+                    <a:prstGeom prst="rect">
+                      <a:avLst/>
+                    </a:prstGeom>
+                  </pic:spPr>
+                </pic:pic>
+              </a:graphicData>
+            </a:graphic>
+          </wp:inline>
+        </w:drawing>
+      </w:r>
+      <w:r>
+        <w:rPr>
+          <w:rFonts w:ascii="Segoe UI Light" w:hAnsi="Segoe UI Light"/>
+          <w:b/>
+          <w:noProof/>
+          <w:lang w:eastAsia="en-SG"/>
+        </w:rPr>
+        <w:drawing>
+          <wp:inline distT="0" distB="0" distL="0" distR="0">
+            <wp:extent cx="5581650" cy="3581400"/>
+            <wp:effectExtent l="0" t="0" r="0" b="0"/>
+            <wp:docPr id="17" name="Picture 17"/>
+            <wp:cNvGraphicFramePr>
+              <a:graphicFrameLocks xmlns:a="http://schemas.openxmlformats.org/drawingml/2006/main" noChangeAspect="1"/>
+            </wp:cNvGraphicFramePr>
+            <a:graphic xmlns:a="http://schemas.openxmlformats.org/drawingml/2006/main">
+              <a:graphicData uri="http://schemas.openxmlformats.org/drawingml/2006/picture">
+                <pic:pic xmlns:pic="http://schemas.openxmlformats.org/drawingml/2006/picture">
+                  <pic:nvPicPr>
+                    <pic:cNvPr id="17" name="State Machine Diagram I.jpg"/>
+                    <pic:cNvPicPr/>
+                  </pic:nvPicPr>
+                  <pic:blipFill>
+                    <a:blip r:embed="rId24">
+                      <a:extLst>
+                        <a:ext uri="{28A0092B-C50C-407E-A947-70E740481C1C}">
+                          <a14:useLocalDpi xmlns:a14="http://schemas.microsoft.com/office/drawing/2010/main" val="0"/>
+                        </a:ext>
+                      </a:extLst>
+                    </a:blip>
+                    <a:stretch>
+                      <a:fillRect/>
+                    </a:stretch>
+                  </pic:blipFill>
+                  <pic:spPr>
+                    <a:xfrm>
+                      <a:off x="0" y="0"/>
+                      <a:ext cx="5581650" cy="3581400"/>
+                    </a:xfrm>
+                    <a:prstGeom prst="rect">
+                      <a:avLst/>
+                    </a:prstGeom>
+                  </pic:spPr>
+                </pic:pic>
+              </a:graphicData>
+            </a:graphic>
+          </wp:inline>
+        </w:drawing>
+      </w:r>
+      <w:bookmarkStart w:id="0" w:name="_GoBack"/>
+      <w:r>
+        <w:rPr>
+          <w:rFonts w:ascii="Segoe UI Light" w:hAnsi="Segoe UI Light"/>
+          <w:b/>
+          <w:noProof/>
+          <w:lang w:eastAsia="en-SG"/>
+        </w:rPr>
+        <w:lastRenderedPageBreak/>
+        <w:drawing>
+          <wp:inline distT="0" distB="0" distL="0" distR="0">
+            <wp:extent cx="5731510" cy="4189095"/>
+            <wp:effectExtent l="0" t="0" r="2540" b="1905"/>
+            <wp:docPr id="18" name="Picture 18"/>
+            <wp:cNvGraphicFramePr>
+              <a:graphicFrameLocks xmlns:a="http://schemas.openxmlformats.org/drawingml/2006/main" noChangeAspect="1"/>
+            </wp:cNvGraphicFramePr>
+            <a:graphic xmlns:a="http://schemas.openxmlformats.org/drawingml/2006/main">
+              <a:graphicData uri="http://schemas.openxmlformats.org/drawingml/2006/picture">
+                <pic:pic xmlns:pic="http://schemas.openxmlformats.org/drawingml/2006/picture">
+                  <pic:nvPicPr>
+                    <pic:cNvPr id="18" name="Timing Diagram I.jpg"/>
+                    <pic:cNvPicPr/>
+                  </pic:nvPicPr>
+                  <pic:blipFill>
+                    <a:blip r:embed="rId13">
+                      <a:extLst>
+                        <a:ext uri="{28A0092B-C50C-407E-A947-70E740481C1C}">
+                          <a14:useLocalDpi xmlns:a14="http://schemas.microsoft.com/office/drawing/2010/main" val="0"/>
+                        </a:ext>
+                      </a:extLst>
+                    </a:blip>
+                    <a:stretch>
+                      <a:fillRect/>
+                    </a:stretch>
+                  </pic:blipFill>
+                  <pic:spPr>
+                    <a:xfrm>
+                      <a:off x="0" y="0"/>
+                      <a:ext cx="5731510" cy="4189095"/>
+                    </a:xfrm>
+                    <a:prstGeom prst="rect">
+                      <a:avLst/>
+                    </a:prstGeom>
+                  </pic:spPr>
+                </pic:pic>
+              </a:graphicData>
+            </a:graphic>
+          </wp:inline>
+        </w:drawing>
+      </w:r>
+      <w:bookmarkEnd w:id="0"/>
+    </w:p>
+    <w:p>
+      <w:pPr>
+        <w:pStyle w:val="ListParagraph"/>
+        <w:rPr>
+          <w:rFonts w:ascii="Segoe UI Light" w:hAnsi="Segoe UI Light"/>
+          <w:iCs/>
         </w:rPr>
       </w:pPr>
       <w:r>
@@ -4876,7 +5635,7 @@
           <w:rFonts w:ascii="Segoe UI Light" w:hAnsi="Segoe UI Light"/>
           <w:iCs/>
         </w:rPr>
-        <w:t>*Most functional requirements may be discovered as the software is being finished</w:t>
+        <w:t>*Safety and security requirements all get answered in the implementation phase</w:t>
       </w:r>
     </w:p>
     <w:p>
@@ -4885,15 +5644,25 @@
         <w:ind w:left="0" w:firstLine="851"/>
         <w:rPr>
           <w:rFonts w:ascii="Segoe UI Light" w:hAnsi="Segoe UI Light"/>
-          <w:iCs/>
-        </w:rPr>
-      </w:pPr>
-      <w:r>
-        <w:rPr>
-          <w:rFonts w:ascii="Segoe UI Light" w:hAnsi="Segoe UI Light"/>
-          <w:iCs/>
-        </w:rPr>
-        <w:t>*Safety and security requirements all get answered in the implementation phase</w:t>
+        </w:rPr>
+      </w:pPr>
+      <w:r>
+        <w:rPr>
+          <w:rFonts w:ascii="Segoe UI Light" w:hAnsi="Segoe UI Light"/>
+        </w:rPr>
+        <w:t>**Quality attributes and Business Rules may be answered</w:t>
+      </w:r>
+      <w:r>
+        <w:rPr>
+          <w:rFonts w:ascii="Segoe UI Light" w:hAnsi="Segoe UI Light"/>
+        </w:rPr>
+        <w:t xml:space="preserve"> / provided</w:t>
+      </w:r>
+      <w:r>
+        <w:rPr>
+          <w:rFonts w:ascii="Segoe UI Light" w:hAnsi="Segoe UI Light"/>
+        </w:rPr>
+        <w:t xml:space="preserve"> by the clients</w:t>
       </w:r>
     </w:p>
     <w:p>
@@ -4908,40 +5677,11 @@
         <w:rPr>
           <w:rFonts w:ascii="Segoe UI Light" w:hAnsi="Segoe UI Light"/>
         </w:rPr>
-        <w:t>**Quality attributes and Business Rules may be answered</w:t>
-      </w:r>
-      <w:r>
-        <w:rPr>
-          <w:rFonts w:ascii="Segoe UI Light" w:hAnsi="Segoe UI Light"/>
-        </w:rPr>
-        <w:t xml:space="preserve"> / provided</w:t>
-      </w:r>
-      <w:r>
-        <w:rPr>
-          <w:rFonts w:ascii="Segoe UI Light" w:hAnsi="Segoe UI Light"/>
-        </w:rPr>
-        <w:t xml:space="preserve"> by the clients</w:t>
-      </w:r>
-    </w:p>
-    <w:p>
-      <w:pPr>
-        <w:pStyle w:val="ListParagraph"/>
-        <w:ind w:left="0" w:firstLine="851"/>
-        <w:rPr>
-          <w:rFonts w:ascii="Segoe UI Light" w:hAnsi="Segoe UI Light"/>
-        </w:rPr>
-      </w:pPr>
-      <w:r>
-        <w:rPr>
-          <w:rFonts w:ascii="Segoe UI Light" w:hAnsi="Segoe UI Light"/>
-        </w:rPr>
         <w:t>***Appendices to follow</w:t>
       </w:r>
-      <w:bookmarkStart w:id="0" w:name="_GoBack"/>
-      <w:bookmarkEnd w:id="0"/>
     </w:p>
     <w:sectPr>
-      <w:headerReference w:type="default" r:id="rId14"/>
+      <w:headerReference w:type="default" r:id="rId25"/>
       <w:pgSz w:w="11906" w:h="16838"/>
       <w:pgMar w:top="1440" w:right="1440" w:bottom="1440" w:left="1440" w:header="708" w:footer="708" w:gutter="0"/>
       <w:cols w:space="708"/>
@@ -5410,7 +6150,7 @@
   <w:abstractNum w:abstractNumId="4">
     <w:nsid w:val="37784876"/>
     <w:multiLevelType w:val="multilevel"/>
-    <w:tmpl w:val="EF9E1D4A"/>
+    <w:tmpl w:val="BE0ECABA"/>
     <w:lvl w:ilvl="0">
       <w:start w:val="1"/>
       <w:numFmt w:val="decimal"/>
@@ -5434,6 +6174,7 @@
       </w:pPr>
       <w:rPr>
         <w:rFonts w:hint="default"/>
+        <w:b/>
       </w:rPr>
     </w:lvl>
     <w:lvl w:ilvl="2">
@@ -6235,6 +6976,7 @@
   <w:style w:type="character" w:default="1" w:styleId="DefaultParagraphFont">
     <w:name w:val="Default Paragraph Font"/>
     <w:uiPriority w:val="1"/>
+    <w:semiHidden/>
     <w:unhideWhenUsed/>
   </w:style>
   <w:style w:type="table" w:default="1" w:styleId="TableNormal">

</xml_diff>